<commit_message>
added project overview slides
</commit_message>
<xml_diff>
--- a/01-planning/msc_project_proposal_20022024.docx
+++ b/01-planning/msc_project_proposal_20022024.docx
@@ -336,18 +336,8 @@
                 <w:b/>
                 <w:bCs/>
               </w:rPr>
-              <w:t xml:space="preserve">Chandrasekhar </w:t>
-            </w:r>
-            <w:proofErr w:type="spellStart"/>
-            <w:r>
-              <w:rPr>
-                <w:rFonts w:cstheme="minorHAnsi"/>
-                <w:b/>
-                <w:bCs/>
-              </w:rPr>
-              <w:t>Kambhampati</w:t>
-            </w:r>
-            <w:proofErr w:type="spellEnd"/>
+              <w:t>Chandrasekhar Kambhampati</w:t>
+            </w:r>
           </w:p>
         </w:tc>
       </w:tr>
@@ -580,21 +570,7 @@
               <w:rPr>
                 <w:rFonts w:cstheme="minorHAnsi"/>
               </w:rPr>
-              <w:t xml:space="preserve">Generative models, such as auto-encoders, encoder-decoders, and generative adversarial networks, are finding use cases across engineering. Despite auto-encoders emerging in the 1980s, their applications across engineering are increasing to enable conventionally high-complexity and compute-resource-hungry processes to be approached in an intermediary low-dimensional search space. Additionally, design space exploration and optimisation are a critical enabler to design innovation, and doing so in a cost-efficient manner is sought in industry whereby conventional numerical simulations are intractably resource-hungry for such highly complex components and systems. In addition to investigating methods for compressing the high-dimensional complexity of geometries, we will deploy the learned representations to a simple 2D optimisation problem, area to perimeter ratio – which may be perceived as the 2D equivalent of surface area to volume ratio, which is often used as a parameter to control heat loss; however, this approach could be extended to other industry problems, such as optimising the lift to drag coefficient for an </w:t>
-            </w:r>
-            <w:proofErr w:type="spellStart"/>
-            <w:r>
-              <w:rPr>
-                <w:rFonts w:cstheme="minorHAnsi"/>
-              </w:rPr>
-              <w:t>airfoil</w:t>
-            </w:r>
-            <w:proofErr w:type="spellEnd"/>
-            <w:r>
-              <w:rPr>
-                <w:rFonts w:cstheme="minorHAnsi"/>
-              </w:rPr>
-              <w:t>.</w:t>
+              <w:t>Generative models, such as auto-encoders, encoder-decoders, and generative adversarial networks, are finding use cases across engineering. Despite auto-encoders emerging in the 1980s, their applications across engineering are increasing to enable conventionally high-complexity and compute-resource-hungry processes to be approached in an intermediary low-dimensional search space. Additionally, design space exploration and optimisation are a critical enabler to design innovation, and doing so in a cost-efficient manner is sought in industry whereby conventional numerical simulations are intractably resource-hungry for such highly complex components and systems. In addition to investigating methods for compressing the high-dimensional complexity of geometries, we will deploy the learned representations to a simple 2D optimisation problem, area to perimeter ratio – which may be perceived as the 2D equivalent of surface area to volume ratio, which is often used as a parameter to control heat loss; however, this approach could be extended to other industry problems, such as optimising the lift to drag coefficient for an airfoil.</w:t>
             </w:r>
           </w:p>
           <w:p>
@@ -831,23 +807,7 @@
                 <w:rFonts w:cstheme="minorHAnsi"/>
                 <w:bCs/>
               </w:rPr>
-              <w:t xml:space="preserve">.h5 files for efficient storage and access. Any neural network models will be built using Metas’ </w:t>
-            </w:r>
-            <w:proofErr w:type="spellStart"/>
-            <w:r>
-              <w:rPr>
-                <w:rFonts w:cstheme="minorHAnsi"/>
-                <w:bCs/>
-              </w:rPr>
-              <w:t>PyTorch</w:t>
-            </w:r>
-            <w:proofErr w:type="spellEnd"/>
-            <w:r>
-              <w:rPr>
-                <w:rFonts w:cstheme="minorHAnsi"/>
-                <w:bCs/>
-              </w:rPr>
-              <w:t xml:space="preserve"> architecture, and training using the CUDA implementation for efficient, parallelised model training.</w:t>
+              <w:t>.h5 files for efficient storage and access. Any neural network models will be built using Metas’ PyTorch architecture, and training using the CUDA implementation for efficient, parallelised model training.</w:t>
             </w:r>
           </w:p>
           <w:p>
@@ -1123,21 +1083,7 @@
                 <w:color w:val="000000"/>
               </w:rPr>
               <w:lastRenderedPageBreak/>
-              <w:t xml:space="preserve">Park, J. J., Florence, P., Straub, J., Newcombe, R., &amp; Lovegrove, S. (2019). </w:t>
-            </w:r>
-            <w:proofErr w:type="spellStart"/>
-            <w:r>
-              <w:rPr>
-                <w:color w:val="000000"/>
-              </w:rPr>
-              <w:t>Deepsdf</w:t>
-            </w:r>
-            <w:proofErr w:type="spellEnd"/>
-            <w:r>
-              <w:rPr>
-                <w:color w:val="000000"/>
-              </w:rPr>
-              <w:t>: Learning continuous signed distance functions for shape representation.</w:t>
+              <w:t>Park, J. J., Florence, P., Straub, J., Newcombe, R., &amp; Lovegrove, S. (2019). Deepsdf: Learning continuous signed distance functions for shape representation.</w:t>
             </w:r>
             <w:r>
               <w:rPr>
@@ -1296,21 +1242,7 @@
               <w:rPr>
                 <w:color w:val="000000"/>
               </w:rPr>
-              <w:t xml:space="preserve">Sun, JM., Wu, T. &amp; Gao, L. Recent advances in implicit representation-based 3D shape generation. Vis. </w:t>
-            </w:r>
-            <w:proofErr w:type="spellStart"/>
-            <w:r>
-              <w:rPr>
-                <w:color w:val="000000"/>
-              </w:rPr>
-              <w:t>Intell</w:t>
-            </w:r>
-            <w:proofErr w:type="spellEnd"/>
-            <w:r>
-              <w:rPr>
-                <w:color w:val="000000"/>
-              </w:rPr>
-              <w:t xml:space="preserve">. 2, 9 (2024). </w:t>
+              <w:t xml:space="preserve">Sun, JM., Wu, T. &amp; Gao, L. Recent advances in implicit representation-based 3D shape generation. Vis. Intell. 2, 9 (2024). </w:t>
             </w:r>
             <w:hyperlink r:id="rId11" w:history="1">
               <w:r>
@@ -1331,49 +1263,7 @@
               <w:rPr>
                 <w:color w:val="000000"/>
               </w:rPr>
-              <w:t xml:space="preserve">Sharp, N., </w:t>
-            </w:r>
-            <w:proofErr w:type="spellStart"/>
-            <w:r>
-              <w:rPr>
-                <w:color w:val="000000"/>
-              </w:rPr>
-              <w:t>Attaiki</w:t>
-            </w:r>
-            <w:proofErr w:type="spellEnd"/>
-            <w:r>
-              <w:rPr>
-                <w:color w:val="000000"/>
-              </w:rPr>
-              <w:t xml:space="preserve">, S., Crane, K., &amp; </w:t>
-            </w:r>
-            <w:proofErr w:type="spellStart"/>
-            <w:r>
-              <w:rPr>
-                <w:color w:val="000000"/>
-              </w:rPr>
-              <w:t>Ovsjanikov</w:t>
-            </w:r>
-            <w:proofErr w:type="spellEnd"/>
-            <w:r>
-              <w:rPr>
-                <w:color w:val="000000"/>
-              </w:rPr>
-              <w:t xml:space="preserve">, M. (2022). </w:t>
-            </w:r>
-            <w:proofErr w:type="spellStart"/>
-            <w:r>
-              <w:rPr>
-                <w:color w:val="000000"/>
-              </w:rPr>
-              <w:t>DiffusionNet</w:t>
-            </w:r>
-            <w:proofErr w:type="spellEnd"/>
-            <w:r>
-              <w:rPr>
-                <w:color w:val="000000"/>
-              </w:rPr>
-              <w:t>: Discretization Agnostic Learning on Surfaces.</w:t>
+              <w:t>Sharp, N., Attaiki, S., Crane, K., &amp; Ovsjanikov, M. (2022). DiffusionNet: Discretization Agnostic Learning on Surfaces.</w:t>
             </w:r>
             <w:r>
               <w:rPr>
@@ -1428,21 +1318,7 @@
               <w:rPr>
                 <w:color w:val="000000"/>
               </w:rPr>
-              <w:t xml:space="preserve">Wu, Z., Song, S., Khosla, A., Yu, F., Zhang, L., Tang, X., &amp; Xiao, J. (2015). 3D </w:t>
-            </w:r>
-            <w:proofErr w:type="spellStart"/>
-            <w:r>
-              <w:rPr>
-                <w:color w:val="000000"/>
-              </w:rPr>
-              <w:t>ShapeNets</w:t>
-            </w:r>
-            <w:proofErr w:type="spellEnd"/>
-            <w:r>
-              <w:rPr>
-                <w:color w:val="000000"/>
-              </w:rPr>
-              <w:t>: A deep representation for volumetric shapes.</w:t>
+              <w:t>Wu, Z., Song, S., Khosla, A., Yu, F., Zhang, L., Tang, X., &amp; Xiao, J. (2015). 3D ShapeNets: A deep representation for volumetric shapes.</w:t>
             </w:r>
             <w:r>
               <w:rPr>
@@ -1497,21 +1373,7 @@
               <w:rPr>
                 <w:color w:val="000000"/>
               </w:rPr>
-              <w:t xml:space="preserve">Qi, C. R., Su, H., Mo, K., &amp; Guibas, L. J. (2017). </w:t>
-            </w:r>
-            <w:proofErr w:type="spellStart"/>
-            <w:r>
-              <w:rPr>
-                <w:color w:val="000000"/>
-              </w:rPr>
-              <w:t>PointNet</w:t>
-            </w:r>
-            <w:proofErr w:type="spellEnd"/>
-            <w:r>
-              <w:rPr>
-                <w:color w:val="000000"/>
-              </w:rPr>
-              <w:t>: Deep learning on point sets for 3D classification and segmentation.</w:t>
+              <w:t>Qi, C. R., Su, H., Mo, K., &amp; Guibas, L. J. (2017). PointNet: Deep learning on point sets for 3D classification and segmentation.</w:t>
             </w:r>
             <w:r>
               <w:rPr>
@@ -1566,21 +1428,7 @@
               <w:rPr>
                 <w:color w:val="000000"/>
               </w:rPr>
-              <w:t xml:space="preserve">Tripp, A., </w:t>
-            </w:r>
-            <w:proofErr w:type="spellStart"/>
-            <w:r>
-              <w:rPr>
-                <w:color w:val="000000"/>
-              </w:rPr>
-              <w:t>Daxberger</w:t>
-            </w:r>
-            <w:proofErr w:type="spellEnd"/>
-            <w:r>
-              <w:rPr>
-                <w:color w:val="000000"/>
-              </w:rPr>
-              <w:t>, E., &amp; Hernández-Lobato, J. M. (2020). Sample-efficient optimization in the latent space of deep generative models via weighted retraining.</w:t>
+              <w:t>Tripp, A., Daxberger, E., &amp; Hernández-Lobato, J. M. (2020). Sample-efficient optimization in the latent space of deep generative models via weighted retraining.</w:t>
             </w:r>
             <w:r>
               <w:rPr>
@@ -1635,63 +1483,19 @@
               <w:rPr>
                 <w:color w:val="000000"/>
               </w:rPr>
-              <w:t xml:space="preserve">Zhen Wei, Edouard R. Dufour, Colin Pelletier, Pascal </w:t>
-            </w:r>
-            <w:proofErr w:type="spellStart"/>
-            <w:r>
-              <w:rPr>
-                <w:color w:val="000000"/>
-              </w:rPr>
-              <w:t>Fua</w:t>
-            </w:r>
-            <w:proofErr w:type="spellEnd"/>
-            <w:r>
-              <w:rPr>
-                <w:color w:val="000000"/>
-              </w:rPr>
-              <w:t xml:space="preserve"> and Michaël </w:t>
-            </w:r>
-            <w:proofErr w:type="spellStart"/>
-            <w:r>
-              <w:rPr>
-                <w:color w:val="000000"/>
-              </w:rPr>
-              <w:t>Bauerheim</w:t>
-            </w:r>
-            <w:proofErr w:type="spellEnd"/>
+              <w:t>Zhen Wei, Edouard R. Dufour, Colin Pelletier, Pascal Fua and Michaël Bauerheim</w:t>
+            </w:r>
             <w:r>
               <w:rPr>
                 <w:color w:val="000000"/>
               </w:rPr>
               <w:t xml:space="preserve"> (2024). </w:t>
             </w:r>
-            <w:proofErr w:type="spellStart"/>
-            <w:r>
-              <w:rPr>
-                <w:color w:val="000000"/>
-              </w:rPr>
-              <w:t>Diffairfoil</w:t>
-            </w:r>
-            <w:proofErr w:type="spellEnd"/>
-            <w:r>
-              <w:rPr>
-                <w:color w:val="000000"/>
-              </w:rPr>
-              <w:t xml:space="preserve">: An efficient novel </w:t>
-            </w:r>
-            <w:proofErr w:type="spellStart"/>
-            <w:r>
-              <w:rPr>
-                <w:color w:val="000000"/>
-              </w:rPr>
-              <w:t>airfoil</w:t>
-            </w:r>
-            <w:proofErr w:type="spellEnd"/>
-            <w:r>
-              <w:rPr>
-                <w:color w:val="000000"/>
-              </w:rPr>
-              <w:t xml:space="preserve"> sampler based on latent space diffusion model for aerodynamic shape optimization</w:t>
+            <w:r>
+              <w:rPr>
+                <w:color w:val="000000"/>
+              </w:rPr>
+              <w:t>Diffairfoil: An efficient novel airfoil sampler based on latent space diffusion model for aerodynamic shape optimization</w:t>
             </w:r>
             <w:r>
               <w:rPr>
@@ -1732,49 +1536,7 @@
               <w:rPr>
                 <w:color w:val="000000"/>
               </w:rPr>
-              <w:t xml:space="preserve">Zheng, L., </w:t>
-            </w:r>
-            <w:proofErr w:type="spellStart"/>
-            <w:r>
-              <w:rPr>
-                <w:color w:val="000000"/>
-              </w:rPr>
-              <w:t>Karapiperis</w:t>
-            </w:r>
-            <w:proofErr w:type="spellEnd"/>
-            <w:r>
-              <w:rPr>
-                <w:color w:val="000000"/>
-              </w:rPr>
-              <w:t xml:space="preserve">, K., Kumar, S., &amp; </w:t>
-            </w:r>
-            <w:proofErr w:type="spellStart"/>
-            <w:r>
-              <w:rPr>
-                <w:color w:val="000000"/>
-              </w:rPr>
-              <w:t>Kochmann</w:t>
-            </w:r>
-            <w:proofErr w:type="spellEnd"/>
-            <w:r>
-              <w:rPr>
-                <w:color w:val="000000"/>
-              </w:rPr>
-              <w:t xml:space="preserve">, D. M. (2023). Unifying the design space and optimizing linear and nonlinear truss metamaterials by generative </w:t>
-            </w:r>
-            <w:proofErr w:type="spellStart"/>
-            <w:r>
-              <w:rPr>
-                <w:color w:val="000000"/>
-              </w:rPr>
-              <w:t>modeling</w:t>
-            </w:r>
-            <w:proofErr w:type="spellEnd"/>
-            <w:r>
-              <w:rPr>
-                <w:color w:val="000000"/>
-              </w:rPr>
-              <w:t>.</w:t>
+              <w:t>Zheng, L., Karapiperis, K., Kumar, S., &amp; Kochmann, D. M. (2023). Unifying the design space and optimizing linear and nonlinear truss metamaterials by generative modeling.</w:t>
             </w:r>
             <w:r>
               <w:rPr>
@@ -1837,50 +1599,152 @@
               <w:rPr>
                 <w:color w:val="000000"/>
               </w:rPr>
-              <w:t xml:space="preserve">Long, L., </w:t>
-            </w:r>
-            <w:proofErr w:type="spellStart"/>
-            <w:r>
-              <w:rPr>
-                <w:color w:val="000000"/>
-              </w:rPr>
-              <w:t>Cartis</w:t>
-            </w:r>
-            <w:proofErr w:type="spellEnd"/>
-            <w:r>
-              <w:rPr>
-                <w:color w:val="000000"/>
-              </w:rPr>
-              <w:t xml:space="preserve">, C., &amp; </w:t>
-            </w:r>
-            <w:proofErr w:type="spellStart"/>
-            <w:r>
-              <w:rPr>
-                <w:color w:val="000000"/>
-              </w:rPr>
-              <w:t>Shustin</w:t>
-            </w:r>
-            <w:proofErr w:type="spellEnd"/>
-            <w:r>
-              <w:rPr>
-                <w:color w:val="000000"/>
-              </w:rPr>
-              <w:t xml:space="preserve">, P. F. (2024). Dimensionality Reduction Techniques for Global Bayesian Optimisation. </w:t>
-            </w:r>
-            <w:proofErr w:type="spellStart"/>
-            <w:r>
-              <w:rPr>
-                <w:color w:val="000000"/>
-              </w:rPr>
-              <w:t>arXiv</w:t>
-            </w:r>
-            <w:proofErr w:type="spellEnd"/>
-            <w:r>
-              <w:rPr>
-                <w:color w:val="000000"/>
-              </w:rPr>
-              <w:t xml:space="preserve"> preprint arXiv:2412.09183.</w:t>
-            </w:r>
+              <w:t>Long, L., Cartis, C., &amp; Shustin, P. F. (2024). Dimensionality Reduction Techniques for Global Bayesian Optimisation. arXiv preprint arXiv:2412.09183.</w:t>
+            </w:r>
+          </w:p>
+          <w:p>
+            <w:pPr>
+              <w:rPr>
+                <w:color w:val="000000"/>
+              </w:rPr>
+            </w:pPr>
+            <w:r>
+              <w:rPr>
+                <w:color w:val="000000"/>
+              </w:rPr>
+              <w:t>Wu, J., Zhang, C., Xue, T., Freeman, W. T., &amp; Tenenbaum, J. B. (2016). Learning a probabilistic latent space of object shapes via 3D generative-adversarial modeling.</w:t>
+            </w:r>
+            <w:r>
+              <w:rPr>
+                <w:rStyle w:val="apple-converted-space"/>
+                <w:color w:val="000000"/>
+              </w:rPr>
+              <w:t> </w:t>
+            </w:r>
+            <w:r>
+              <w:rPr>
+                <w:i/>
+                <w:iCs/>
+                <w:color w:val="000000"/>
+              </w:rPr>
+              <w:t>Advances in Neural Information Processing Systems</w:t>
+            </w:r>
+            <w:r>
+              <w:rPr>
+                <w:color w:val="000000"/>
+              </w:rPr>
+              <w:t>.</w:t>
+            </w:r>
+          </w:p>
+          <w:p>
+            <w:pPr>
+              <w:rPr>
+                <w:color w:val="000000"/>
+              </w:rPr>
+            </w:pPr>
+            <w:r>
+              <w:rPr>
+                <w:color w:val="000000"/>
+              </w:rPr>
+              <w:t>Siivola, E., Paleyes, A., González, J., &amp; Vehtari, A. (2021). Good practices for Bayesian optimization of high dimensional structured spaces. In</w:t>
+            </w:r>
+            <w:r>
+              <w:rPr>
+                <w:rStyle w:val="apple-converted-space"/>
+                <w:color w:val="000000"/>
+              </w:rPr>
+              <w:t> </w:t>
+            </w:r>
+            <w:r>
+              <w:rPr>
+                <w:i/>
+                <w:iCs/>
+                <w:color w:val="000000"/>
+              </w:rPr>
+              <w:t>Applied AI Letters</w:t>
+            </w:r>
+            <w:r>
+              <w:rPr>
+                <w:rStyle w:val="apple-converted-space"/>
+                <w:color w:val="000000"/>
+              </w:rPr>
+              <w:t> </w:t>
+            </w:r>
+            <w:r>
+              <w:rPr>
+                <w:color w:val="000000"/>
+              </w:rPr>
+              <w:t>(Vol. 2, Issue 2). https://doi.org/10.1002/ail2.24</w:t>
+            </w:r>
+          </w:p>
+          <w:p>
+            <w:pPr>
+              <w:rPr>
+                <w:color w:val="000000"/>
+              </w:rPr>
+            </w:pPr>
+            <w:r>
+              <w:rPr>
+                <w:color w:val="000000"/>
+              </w:rPr>
+              <w:t>Danhaive, R., &amp; Mueller, C. T. (2021). Design subspace learning: Structural design space exploration using performance-conditioned generative modeling.</w:t>
+            </w:r>
+            <w:r>
+              <w:rPr>
+                <w:rStyle w:val="apple-converted-space"/>
+                <w:color w:val="000000"/>
+              </w:rPr>
+              <w:t> </w:t>
+            </w:r>
+            <w:r>
+              <w:rPr>
+                <w:i/>
+                <w:iCs/>
+                <w:color w:val="000000"/>
+              </w:rPr>
+              <w:t>Automation in Construction</w:t>
+            </w:r>
+            <w:r>
+              <w:rPr>
+                <w:color w:val="000000"/>
+              </w:rPr>
+              <w:t>,</w:t>
+            </w:r>
+            <w:r>
+              <w:rPr>
+                <w:rStyle w:val="apple-converted-space"/>
+                <w:color w:val="000000"/>
+              </w:rPr>
+              <w:t> </w:t>
+            </w:r>
+            <w:r>
+              <w:rPr>
+                <w:i/>
+                <w:iCs/>
+                <w:color w:val="000000"/>
+              </w:rPr>
+              <w:t>127</w:t>
+            </w:r>
+            <w:r>
+              <w:rPr>
+                <w:color w:val="000000"/>
+              </w:rPr>
+              <w:t>. https://doi.org/10.1016/j.autcon.2021.103664</w:t>
+            </w:r>
+          </w:p>
+          <w:p>
+            <w:pPr>
+              <w:rPr>
+                <w:color w:val="000000"/>
+              </w:rPr>
+            </w:pPr>
+          </w:p>
+          <w:p>
+            <w:pPr>
+              <w:rPr>
+                <w:color w:val="000000"/>
+              </w:rPr>
+            </w:pPr>
           </w:p>
         </w:tc>
       </w:tr>
@@ -1915,6 +1779,7 @@
                 <w:b/>
                 <w:bCs/>
               </w:rPr>
+              <w:lastRenderedPageBreak/>
               <w:t>Industrial partner (if appropriate)</w:t>
             </w:r>
           </w:p>
@@ -2071,7 +1936,6 @@
               <w:rPr>
                 <w:rFonts w:cstheme="minorHAnsi"/>
               </w:rPr>
-              <w:lastRenderedPageBreak/>
               <w:t>Table: Project timeline and key outputs</w:t>
             </w:r>
             <w:r>
@@ -2538,6 +2402,7 @@
                 <w:rFonts w:cstheme="minorHAnsi"/>
                 <w:bCs/>
               </w:rPr>
+              <w:lastRenderedPageBreak/>
               <w:t xml:space="preserve">The output from this research will be a comprehensive study of methods that </w:t>
             </w:r>
             <w:r>
@@ -2657,7 +2522,6 @@
               <w:rPr>
                 <w:rFonts w:cstheme="minorHAnsi"/>
               </w:rPr>
-              <w:lastRenderedPageBreak/>
               <w:t>If successful, I undertake to carry out the research according to the University’s Ethics code of Practice</w:t>
             </w:r>
             <w:r>

</xml_diff>